<commit_message>
Updated Templates, progress report
</commit_message>
<xml_diff>
--- a/progress reports/Progress report Nov 12-17.docx
+++ b/progress reports/Progress report Nov 12-17.docx
@@ -2,64 +2,6 @@
 <file path=word/document.xml><?xml version="1.0" encoding="utf-8"?>
 <w:document xmlns:wpc="http://schemas.microsoft.com/office/word/2010/wordprocessingCanvas" xmlns:cx="http://schemas.microsoft.com/office/drawing/2014/chartex" xmlns:mc="http://schemas.openxmlformats.org/markup-compatibility/2006" xmlns:o="urn:schemas-microsoft-com:office:office" xmlns:r="http://schemas.openxmlformats.org/officeDocument/2006/relationships" xmlns:m="http://schemas.openxmlformats.org/officeDocument/2006/math" xmlns:v="urn:schemas-microsoft-com:vml" xmlns:wp14="http://schemas.microsoft.com/office/word/2010/wordprocessingDrawing" xmlns:wp="http://schemas.openxmlformats.org/drawingml/2006/wordprocessingDrawing" xmlns:w10="urn:schemas-microsoft-com:office:word" xmlns:w="http://schemas.openxmlformats.org/wordprocessingml/2006/main" xmlns:w14="http://schemas.microsoft.com/office/word/2010/wordml" xmlns:w15="http://schemas.microsoft.com/office/word/2012/wordml" xmlns:w16se="http://schemas.microsoft.com/office/word/2015/wordml/symex" xmlns:wpg="http://schemas.microsoft.com/office/word/2010/wordprocessingGroup" xmlns:wpi="http://schemas.microsoft.com/office/word/2010/wordprocessingInk" xmlns:wne="http://schemas.microsoft.com/office/word/2006/wordml" xmlns:wps="http://schemas.microsoft.com/office/word/2010/wordprocessingShape" mc:Ignorable="w14 w15 w16se wp14">
   <w:body>
-    <w:p>
-      <w:pPr>
-        <w:spacing w:before="100" w:after="0"/>
-        <w:jc w:val="center"/>
-        <w:rPr>
-          <w:rFonts w:ascii="Lucida Bright" w:hAnsi="Lucida Bright" w:cs="Times New Roman"/>
-          <w:noProof/>
-          <w:lang w:eastAsia="en-PH"/>
-        </w:rPr>
-      </w:pPr>
-      <w:r>
-        <w:rPr>
-          <w:rFonts w:ascii="Lucida Bright" w:hAnsi="Lucida Bright" w:cs="Times New Roman"/>
-          <w:noProof/>
-          <w:lang w:eastAsia="en-PH"/>
-        </w:rPr>
-        <w:t>Online Technology</w:t>
-      </w:r>
-      <w:r>
-        <w:rPr>
-          <w:rFonts w:ascii="Lucida Bright" w:hAnsi="Lucida Bright" w:cs="Times New Roman"/>
-          <w:noProof/>
-          <w:lang w:eastAsia="en-PH"/>
-        </w:rPr>
-        <w:t xml:space="preserve"> Lab</w:t>
-      </w:r>
-    </w:p>
-    <w:p>
-      <w:pPr>
-        <w:spacing w:after="0"/>
-        <w:jc w:val="center"/>
-        <w:rPr>
-          <w:rFonts w:ascii="Lucida Bright" w:hAnsi="Lucida Bright" w:cs="Times New Roman"/>
-          <w:noProof/>
-          <w:lang w:eastAsia="en-PH"/>
-        </w:rPr>
-      </w:pPr>
-    </w:p>
-    <w:p>
-      <w:pPr>
-        <w:jc w:val="center"/>
-        <w:rPr>
-          <w:rFonts w:ascii="Lucida Bright" w:hAnsi="Lucida Bright" w:cs="Times New Roman"/>
-          <w:b/>
-          <w:noProof/>
-          <w:lang w:eastAsia="en-PH"/>
-        </w:rPr>
-      </w:pPr>
-      <w:r>
-        <w:rPr>
-          <w:rFonts w:ascii="Lucida Bright" w:hAnsi="Lucida Bright" w:cs="Times New Roman"/>
-          <w:b/>
-          <w:noProof/>
-          <w:lang w:eastAsia="en-PH"/>
-        </w:rPr>
-        <w:t>Progress Report</w:t>
-      </w:r>
-    </w:p>
     <w:p>
       <w:pPr>
         <w:jc w:val="center"/>
@@ -102,34 +44,7 @@
           <w:noProof/>
           <w:lang w:eastAsia="en-PH"/>
         </w:rPr>
-        <w:t xml:space="preserve">Person in Charge: </w:t>
-      </w:r>
-      <w:r>
-        <w:rPr>
-          <w:rFonts w:ascii="Lucida Bright" w:hAnsi="Lucida Bright" w:cs="Times New Roman"/>
-          <w:noProof/>
-          <w:u w:val="single"/>
-          <w:lang w:eastAsia="en-PH"/>
-        </w:rPr>
-        <w:t xml:space="preserve"> </w:t>
-      </w:r>
-      <w:r>
-        <w:rPr>
-          <w:rFonts w:ascii="Lucida Bright" w:hAnsi="Lucida Bright" w:cs="Times New Roman"/>
-          <w:noProof/>
-          <w:u w:val="single"/>
-          <w:lang w:eastAsia="en-PH"/>
-        </w:rPr>
-        <w:t>Laserna, Justine I.</w:t>
-      </w:r>
-      <w:r>
-        <w:rPr>
-          <w:rFonts w:ascii="Lucida Bright" w:hAnsi="Lucida Bright" w:cs="Times New Roman"/>
-          <w:noProof/>
-          <w:u w:val="single"/>
-          <w:lang w:eastAsia="en-PH"/>
-        </w:rPr>
-        <w:tab/>
+        <w:t>Group Project</w:t>
       </w:r>
       <w:r>
         <w:rPr>
@@ -137,6 +52,33 @@
           <w:noProof/>
           <w:lang w:eastAsia="en-PH"/>
         </w:rPr>
+        <w:t xml:space="preserve">: </w:t>
+      </w:r>
+      <w:r>
+        <w:rPr>
+          <w:rFonts w:ascii="Lucida Bright" w:hAnsi="Lucida Bright" w:cs="Times New Roman"/>
+          <w:noProof/>
+          <w:u w:val="single"/>
+          <w:lang w:eastAsia="en-PH"/>
+        </w:rPr>
+        <w:t xml:space="preserve"> </w:t>
+      </w:r>
+      <w:r>
+        <w:rPr>
+          <w:rFonts w:ascii="Lucida Bright" w:hAnsi="Lucida Bright" w:cs="Times New Roman"/>
+          <w:noProof/>
+          <w:u w:val="single"/>
+          <w:lang w:eastAsia="en-PH"/>
+        </w:rPr>
+        <w:t>Hotel booking system</w:t>
+      </w:r>
+      <w:r>
+        <w:rPr>
+          <w:rFonts w:ascii="Lucida Bright" w:hAnsi="Lucida Bright" w:cs="Times New Roman"/>
+          <w:noProof/>
+          <w:u w:val="single"/>
+          <w:lang w:eastAsia="en-PH"/>
+        </w:rPr>
         <w:tab/>
       </w:r>
       <w:r>
@@ -145,7 +87,7 @@
           <w:noProof/>
           <w:lang w:eastAsia="en-PH"/>
         </w:rPr>
-        <w:t>Week</w:t>
+        <w:tab/>
       </w:r>
       <w:r>
         <w:rPr>
@@ -153,16 +95,15 @@
           <w:noProof/>
           <w:lang w:eastAsia="en-PH"/>
         </w:rPr>
-        <w:t xml:space="preserve">: </w:t>
+        <w:t>Week</w:t>
       </w:r>
       <w:r>
         <w:rPr>
           <w:rFonts w:ascii="Lucida Bright" w:hAnsi="Lucida Bright" w:cs="Times New Roman"/>
           <w:noProof/>
-          <w:u w:val="single"/>
           <w:lang w:eastAsia="en-PH"/>
         </w:rPr>
-        <w:t xml:space="preserve"> Nov. </w:t>
+        <w:t xml:space="preserve">: </w:t>
       </w:r>
       <w:r>
         <w:rPr>
@@ -171,7 +112,7 @@
           <w:u w:val="single"/>
           <w:lang w:eastAsia="en-PH"/>
         </w:rPr>
-        <w:t>12-</w:t>
+        <w:t xml:space="preserve"> Nov. </w:t>
       </w:r>
       <w:r>
         <w:rPr>
@@ -180,7 +121,7 @@
           <w:u w:val="single"/>
           <w:lang w:eastAsia="en-PH"/>
         </w:rPr>
-        <w:t>17, 2018</w:t>
+        <w:t>12-</w:t>
       </w:r>
       <w:r>
         <w:rPr>
@@ -189,6 +130,15 @@
           <w:u w:val="single"/>
           <w:lang w:eastAsia="en-PH"/>
         </w:rPr>
+        <w:t>17, 2018</w:t>
+      </w:r>
+      <w:r>
+        <w:rPr>
+          <w:rFonts w:ascii="Lucida Bright" w:hAnsi="Lucida Bright" w:cs="Times New Roman"/>
+          <w:noProof/>
+          <w:u w:val="single"/>
+          <w:lang w:eastAsia="en-PH"/>
+        </w:rPr>
         <w:tab/>
       </w:r>
     </w:p>
@@ -206,8 +156,14 @@
         <w:lastRenderedPageBreak/>
         <w:t>Task for the week:</w:t>
       </w:r>
-      <w:bookmarkStart w:id="0" w:name="_GoBack"/>
-      <w:bookmarkEnd w:id="0"/>
+    </w:p>
+    <w:p>
+      <w:pPr>
+        <w:spacing w:after="0"/>
+        <w:rPr>
+          <w:rFonts w:ascii="Lucida Bright" w:hAnsi="Lucida Bright"/>
+        </w:rPr>
+      </w:pPr>
     </w:p>
     <w:p>
       <w:pPr>
@@ -234,7 +190,21 @@
         <w:rPr>
           <w:rFonts w:ascii="Lucida Bright" w:hAnsi="Lucida Bright"/>
         </w:rPr>
-        <w:t xml:space="preserve">Created Git repository on: </w:t>
+        <w:t xml:space="preserve">Created </w:t>
+      </w:r>
+      <w:proofErr w:type="spellStart"/>
+      <w:r>
+        <w:rPr>
+          <w:rFonts w:ascii="Lucida Bright" w:hAnsi="Lucida Bright"/>
+        </w:rPr>
+        <w:t>Git</w:t>
+      </w:r>
+      <w:proofErr w:type="spellEnd"/>
+      <w:r>
+        <w:rPr>
+          <w:rFonts w:ascii="Lucida Bright" w:hAnsi="Lucida Bright"/>
+        </w:rPr>
+        <w:t xml:space="preserve"> repository on: </w:t>
       </w:r>
       <w:hyperlink r:id="rId11" w:history="1">
         <w:r>
@@ -269,8 +239,10 @@
         <w:rPr>
           <w:rFonts w:ascii="Lucida Bright" w:hAnsi="Lucida Bright"/>
         </w:rPr>
-        <w:t>Created initial HTML templates with CSS for reference of website framework</w:t>
-      </w:r>
+        <w:t>Created initial HTML templates with CSS for reference of website</w:t>
+      </w:r>
+      <w:bookmarkStart w:id="0" w:name="_GoBack"/>
+      <w:bookmarkEnd w:id="0"/>
     </w:p>
     <w:p>
       <w:pPr>
@@ -289,7 +261,21 @@
         <w:rPr>
           <w:rFonts w:ascii="Lucida Bright" w:hAnsi="Lucida Bright"/>
         </w:rPr>
-        <w:t>‘images’ Directory : contains picture resources for the project</w:t>
+        <w:t xml:space="preserve">‘images’ </w:t>
+      </w:r>
+      <w:proofErr w:type="gramStart"/>
+      <w:r>
+        <w:rPr>
+          <w:rFonts w:ascii="Lucida Bright" w:hAnsi="Lucida Bright"/>
+        </w:rPr>
+        <w:t>Directory :</w:t>
+      </w:r>
+      <w:proofErr w:type="gramEnd"/>
+      <w:r>
+        <w:rPr>
+          <w:rFonts w:ascii="Lucida Bright" w:hAnsi="Lucida Bright"/>
+        </w:rPr>
+        <w:t xml:space="preserve"> contains picture resources for the project</w:t>
       </w:r>
     </w:p>
     <w:p>
@@ -309,23 +295,31 @@
         <w:rPr>
           <w:rFonts w:ascii="Lucida Bright" w:hAnsi="Lucida Bright"/>
         </w:rPr>
-        <w:t>‘s</w:t>
-      </w:r>
-      <w:r>
-        <w:rPr>
-          <w:rFonts w:ascii="Lucida Bright" w:hAnsi="Lucida Bright"/>
-        </w:rPr>
-        <w:t>tyles</w:t>
-      </w:r>
-      <w:r>
-        <w:rPr>
-          <w:rFonts w:ascii="Lucida Bright" w:hAnsi="Lucida Bright"/>
-        </w:rPr>
-        <w:t>’</w:t>
-      </w:r>
-      <w:r>
-        <w:rPr>
-          <w:rFonts w:ascii="Lucida Bright" w:hAnsi="Lucida Bright"/>
+        <w:t xml:space="preserve">‘styles’ </w:t>
+      </w:r>
+      <w:proofErr w:type="gramStart"/>
+      <w:r>
+        <w:rPr>
+          <w:rFonts w:ascii="Lucida Bright" w:hAnsi="Lucida Bright"/>
+        </w:rPr>
+        <w:t>Directory :</w:t>
+      </w:r>
+      <w:proofErr w:type="gramEnd"/>
+      <w:r>
+        <w:rPr>
+          <w:rFonts w:ascii="Lucida Bright" w:hAnsi="Lucida Bright"/>
+        </w:rPr>
+        <w:t xml:space="preserve"> contains the </w:t>
+      </w:r>
+      <w:r>
+        <w:rPr>
+          <w:rFonts w:ascii="Consolas" w:hAnsi="Consolas"/>
+        </w:rPr>
+        <w:t>stylesheet.css</w:t>
+      </w:r>
+      <w:r>
+        <w:rPr>
+          <w:rFonts w:ascii="Consolas" w:hAnsi="Consolas"/>
         </w:rPr>
         <w:t xml:space="preserve"> </w:t>
       </w:r>
@@ -333,37 +327,13 @@
         <w:rPr>
           <w:rFonts w:ascii="Lucida Bright" w:hAnsi="Lucida Bright"/>
         </w:rPr>
-        <w:t xml:space="preserve">Directory : contains the </w:t>
-      </w:r>
-      <w:r>
-        <w:rPr>
-          <w:rFonts w:ascii="Consolas" w:hAnsi="Consolas"/>
-        </w:rPr>
-        <w:t>stylesheet.css</w:t>
-      </w:r>
-      <w:r>
-        <w:rPr>
-          <w:rFonts w:ascii="Consolas" w:hAnsi="Consolas"/>
-        </w:rPr>
-        <w:t xml:space="preserve"> </w:t>
-      </w:r>
-      <w:r>
-        <w:rPr>
-          <w:rFonts w:ascii="Lucida Bright" w:hAnsi="Lucida Bright"/>
-        </w:rPr>
         <w:t>file</w:t>
       </w:r>
       <w:r>
         <w:rPr>
           <w:rFonts w:ascii="Lucida Bright" w:hAnsi="Lucida Bright"/>
         </w:rPr>
-        <w:t xml:space="preserve"> for the project </w:t>
-      </w:r>
-      <w:r>
-        <w:rPr>
-          <w:rFonts w:ascii="Lucida Bright" w:hAnsi="Lucida Bright"/>
-        </w:rPr>
-        <w:t>.</w:t>
+        <w:t xml:space="preserve"> for the project.</w:t>
       </w:r>
     </w:p>
     <w:p>
@@ -381,16 +351,69 @@
       </w:pPr>
       <w:r>
         <w:rPr>
+          <w:rFonts w:ascii="Lucida Bright" w:hAnsi="Lucida Bright"/>
+        </w:rPr>
+        <w:t>‘</w:t>
+      </w:r>
+      <w:proofErr w:type="spellStart"/>
+      <w:r>
+        <w:rPr>
+          <w:rFonts w:ascii="Lucida Bright" w:hAnsi="Lucida Bright"/>
+        </w:rPr>
+        <w:t>javascript</w:t>
+      </w:r>
+      <w:proofErr w:type="spellEnd"/>
+      <w:r>
+        <w:rPr>
+          <w:rFonts w:ascii="Lucida Bright" w:hAnsi="Lucida Bright"/>
+        </w:rPr>
+        <w:t xml:space="preserve">’ </w:t>
+      </w:r>
+      <w:proofErr w:type="gramStart"/>
+      <w:r>
+        <w:rPr>
+          <w:rFonts w:ascii="Lucida Bright" w:hAnsi="Lucida Bright"/>
+        </w:rPr>
+        <w:t>Directory :</w:t>
+      </w:r>
+      <w:proofErr w:type="gramEnd"/>
+      <w:r>
+        <w:rPr>
+          <w:rFonts w:ascii="Lucida Bright" w:hAnsi="Lucida Bright"/>
+        </w:rPr>
+        <w:t xml:space="preserve"> contains the </w:t>
+      </w:r>
+      <w:proofErr w:type="spellStart"/>
+      <w:r>
+        <w:rPr>
+          <w:rFonts w:ascii="Lucida Bright" w:hAnsi="Lucida Bright"/>
+        </w:rPr>
+        <w:t>javascript</w:t>
+      </w:r>
+      <w:proofErr w:type="spellEnd"/>
+      <w:r>
+        <w:rPr>
           <w:rFonts w:ascii="Consolas" w:hAnsi="Consolas"/>
-          <w:u w:val="single"/>
-        </w:rPr>
-        <w:t>logon.html</w:t>
-      </w:r>
-      <w:r>
-        <w:rPr>
-          <w:rFonts w:ascii="Lucida Bright" w:hAnsi="Lucida Bright"/>
-        </w:rPr>
-        <w:t xml:space="preserve"> : sample log-on page if user is not yet logged on</w:t>
+        </w:rPr>
+        <w:t xml:space="preserve"> </w:t>
+      </w:r>
+      <w:r>
+        <w:rPr>
+          <w:rFonts w:ascii="Lucida Bright" w:hAnsi="Lucida Bright"/>
+        </w:rPr>
+        <w:t>file</w:t>
+      </w:r>
+      <w:r>
+        <w:rPr>
+          <w:rFonts w:ascii="Lucida Bright" w:hAnsi="Lucida Bright"/>
+        </w:rPr>
+        <w:t>s</w:t>
+      </w:r>
+      <w:r>
+        <w:rPr>
+          <w:rFonts w:ascii="Lucida Bright" w:hAnsi="Lucida Bright"/>
+        </w:rPr>
+        <w:t xml:space="preserve"> for the project.</w:t>
       </w:r>
     </w:p>
     <w:p>
@@ -406,18 +429,32 @@
           <w:rFonts w:ascii="Lucida Bright" w:hAnsi="Lucida Bright"/>
         </w:rPr>
       </w:pPr>
+      <w:proofErr w:type="gramStart"/>
       <w:r>
         <w:rPr>
           <w:rFonts w:ascii="Consolas" w:hAnsi="Consolas"/>
           <w:u w:val="single"/>
         </w:rPr>
-        <w:t>home.html</w:t>
-      </w:r>
-      <w:r>
-        <w:rPr>
-          <w:rFonts w:ascii="Lucida Bright" w:hAnsi="Lucida Bright"/>
-        </w:rPr>
-        <w:t xml:space="preserve"> : sample home page which consists of clickable items for reference</w:t>
+        <w:t>logon.html</w:t>
+      </w:r>
+      <w:r>
+        <w:rPr>
+          <w:rFonts w:ascii="Lucida Bright" w:hAnsi="Lucida Bright"/>
+        </w:rPr>
+        <w:t xml:space="preserve"> :</w:t>
+      </w:r>
+      <w:proofErr w:type="gramEnd"/>
+      <w:r>
+        <w:rPr>
+          <w:rFonts w:ascii="Lucida Bright" w:hAnsi="Lucida Bright"/>
+        </w:rPr>
+        <w:t xml:space="preserve"> sample log-on page if user is not yet logged on</w:t>
+      </w:r>
+      <w:r>
+        <w:rPr>
+          <w:rFonts w:ascii="Lucida Bright" w:hAnsi="Lucida Bright"/>
+        </w:rPr>
+        <w:t>.</w:t>
       </w:r>
     </w:p>
     <w:p>
@@ -433,19 +470,38 @@
           <w:rFonts w:ascii="Lucida Bright" w:hAnsi="Lucida Bright"/>
         </w:rPr>
       </w:pPr>
+      <w:proofErr w:type="gramStart"/>
       <w:r>
         <w:rPr>
           <w:rFonts w:ascii="Consolas" w:hAnsi="Consolas"/>
           <w:u w:val="single"/>
         </w:rPr>
-        <w:t>ref.html</w:t>
-      </w:r>
-      <w:r>
-        <w:rPr>
-          <w:rFonts w:ascii="Lucida Bright" w:hAnsi="Lucida Bright"/>
-        </w:rPr>
-        <w:tab/>
-        <w:t>: sample landing page when a button from the menu is clicked</w:t>
+        <w:t>home.html</w:t>
+      </w:r>
+      <w:r>
+        <w:rPr>
+          <w:rFonts w:ascii="Lucida Bright" w:hAnsi="Lucida Bright"/>
+        </w:rPr>
+        <w:t xml:space="preserve"> :</w:t>
+      </w:r>
+      <w:proofErr w:type="gramEnd"/>
+      <w:r>
+        <w:rPr>
+          <w:rFonts w:ascii="Lucida Bright" w:hAnsi="Lucida Bright"/>
+        </w:rPr>
+        <w:t xml:space="preserve"> sample home page which consists of clickable items for reference</w:t>
+      </w:r>
+      <w:r>
+        <w:rPr>
+          <w:rFonts w:ascii="Lucida Bright" w:hAnsi="Lucida Bright"/>
+        </w:rPr>
+        <w:t>.</w:t>
+      </w:r>
+      <w:r>
+        <w:rPr>
+          <w:rFonts w:ascii="Lucida Bright" w:hAnsi="Lucida Bright"/>
+        </w:rPr>
+        <w:t xml:space="preserve"> </w:t>
       </w:r>
     </w:p>
     <w:p>
@@ -459,7 +515,6 @@
         <w:ind w:left="990"/>
         <w:rPr>
           <w:rFonts w:ascii="Lucida Bright" w:hAnsi="Lucida Bright"/>
-          <w:u w:val="single"/>
         </w:rPr>
       </w:pPr>
       <w:r>
@@ -467,6 +522,42 @@
           <w:rFonts w:ascii="Consolas" w:hAnsi="Consolas"/>
           <w:u w:val="single"/>
         </w:rPr>
+        <w:t>ref.html</w:t>
+      </w:r>
+      <w:r>
+        <w:rPr>
+          <w:rFonts w:ascii="Lucida Bright" w:hAnsi="Lucida Bright"/>
+        </w:rPr>
+        <w:tab/>
+        <w:t>: sample landing page when a button from the menu is clicked</w:t>
+      </w:r>
+      <w:r>
+        <w:rPr>
+          <w:rFonts w:ascii="Lucida Bright" w:hAnsi="Lucida Bright"/>
+        </w:rPr>
+        <w:t>.</w:t>
+      </w:r>
+    </w:p>
+    <w:p>
+      <w:pPr>
+        <w:pStyle w:val="ListParagraph"/>
+        <w:numPr>
+          <w:ilvl w:val="1"/>
+          <w:numId w:val="1"/>
+        </w:numPr>
+        <w:spacing w:after="0" w:line="360" w:lineRule="auto"/>
+        <w:ind w:left="990"/>
+        <w:rPr>
+          <w:rFonts w:ascii="Lucida Bright" w:hAnsi="Lucida Bright"/>
+          <w:u w:val="single"/>
+        </w:rPr>
+      </w:pPr>
+      <w:proofErr w:type="gramStart"/>
+      <w:r>
+        <w:rPr>
+          <w:rFonts w:ascii="Consolas" w:hAnsi="Consolas"/>
+          <w:u w:val="single"/>
+        </w:rPr>
         <w:t>stylesheet.css</w:t>
       </w:r>
       <w:r>
@@ -481,6 +572,7 @@
         </w:rPr>
         <w:t>:</w:t>
       </w:r>
+      <w:proofErr w:type="gramEnd"/>
       <w:r>
         <w:rPr>
           <w:rFonts w:ascii="Lucida Bright" w:hAnsi="Lucida Bright"/>
@@ -491,7 +583,21 @@
         <w:rPr>
           <w:rFonts w:ascii="Lucida Bright" w:hAnsi="Lucida Bright"/>
         </w:rPr>
-        <w:t xml:space="preserve"> css style</w:t>
+        <w:t xml:space="preserve"> </w:t>
+      </w:r>
+      <w:proofErr w:type="spellStart"/>
+      <w:r>
+        <w:rPr>
+          <w:rFonts w:ascii="Lucida Bright" w:hAnsi="Lucida Bright"/>
+        </w:rPr>
+        <w:t>css</w:t>
+      </w:r>
+      <w:proofErr w:type="spellEnd"/>
+      <w:r>
+        <w:rPr>
+          <w:rFonts w:ascii="Lucida Bright" w:hAnsi="Lucida Bright"/>
+        </w:rPr>
+        <w:t xml:space="preserve"> style</w:t>
       </w:r>
       <w:r>
         <w:rPr>
@@ -510,6 +616,335 @@
           <w:rFonts w:ascii="Lucida Bright" w:hAnsi="Lucida Bright"/>
         </w:rPr>
         <w:t>for the html</w:t>
+      </w:r>
+      <w:r>
+        <w:rPr>
+          <w:rFonts w:ascii="Lucida Bright" w:hAnsi="Lucida Bright"/>
+        </w:rPr>
+        <w:t>.</w:t>
+      </w:r>
+    </w:p>
+    <w:p>
+      <w:pPr>
+        <w:pStyle w:val="ListParagraph"/>
+        <w:numPr>
+          <w:ilvl w:val="1"/>
+          <w:numId w:val="1"/>
+        </w:numPr>
+        <w:spacing w:after="0" w:line="360" w:lineRule="auto"/>
+        <w:ind w:left="990"/>
+        <w:rPr>
+          <w:rFonts w:ascii="Lucida Bright" w:hAnsi="Lucida Bright"/>
+          <w:u w:val="single"/>
+        </w:rPr>
+      </w:pPr>
+      <w:proofErr w:type="gramStart"/>
+      <w:r>
+        <w:rPr>
+          <w:rFonts w:ascii="Consolas" w:hAnsi="Consolas"/>
+          <w:u w:val="single"/>
+        </w:rPr>
+        <w:t>index</w:t>
+      </w:r>
+      <w:r>
+        <w:rPr>
+          <w:rFonts w:ascii="Consolas" w:hAnsi="Consolas"/>
+          <w:u w:val="single"/>
+        </w:rPr>
+        <w:t>.</w:t>
+      </w:r>
+      <w:r>
+        <w:rPr>
+          <w:rFonts w:ascii="Consolas" w:hAnsi="Consolas"/>
+          <w:u w:val="single"/>
+        </w:rPr>
+        <w:t>js</w:t>
+      </w:r>
+      <w:r>
+        <w:rPr>
+          <w:rFonts w:ascii="Consolas" w:hAnsi="Consolas"/>
+        </w:rPr>
+        <w:t xml:space="preserve"> </w:t>
+      </w:r>
+      <w:r>
+        <w:rPr>
+          <w:rFonts w:ascii="Lucida Bright" w:hAnsi="Lucida Bright"/>
+        </w:rPr>
+        <w:t>:</w:t>
+      </w:r>
+      <w:proofErr w:type="gramEnd"/>
+      <w:r>
+        <w:rPr>
+          <w:rFonts w:ascii="Lucida Bright" w:hAnsi="Lucida Bright"/>
+        </w:rPr>
+        <w:t xml:space="preserve"> contains</w:t>
+      </w:r>
+      <w:r>
+        <w:rPr>
+          <w:rFonts w:ascii="Lucida Bright" w:hAnsi="Lucida Bright"/>
+        </w:rPr>
+        <w:t xml:space="preserve"> </w:t>
+      </w:r>
+      <w:proofErr w:type="spellStart"/>
+      <w:r>
+        <w:rPr>
+          <w:rFonts w:ascii="Lucida Bright" w:hAnsi="Lucida Bright"/>
+        </w:rPr>
+        <w:t>javascripts</w:t>
+      </w:r>
+      <w:proofErr w:type="spellEnd"/>
+      <w:r>
+        <w:rPr>
+          <w:rFonts w:ascii="Lucida Bright" w:hAnsi="Lucida Bright"/>
+        </w:rPr>
+        <w:t xml:space="preserve"> for the logic of </w:t>
+      </w:r>
+      <w:r>
+        <w:rPr>
+          <w:rFonts w:ascii="Lucida Bright" w:hAnsi="Lucida Bright"/>
+        </w:rPr>
+        <w:t>the html</w:t>
+      </w:r>
+      <w:r>
+        <w:rPr>
+          <w:rFonts w:ascii="Lucida Bright" w:hAnsi="Lucida Bright"/>
+        </w:rPr>
+        <w:t>.</w:t>
+      </w:r>
+    </w:p>
+    <w:p>
+      <w:pPr>
+        <w:spacing w:after="0" w:line="360" w:lineRule="auto"/>
+        <w:rPr>
+          <w:rFonts w:ascii="Lucida Bright" w:hAnsi="Lucida Bright"/>
+          <w:u w:val="single"/>
+        </w:rPr>
+      </w:pPr>
+    </w:p>
+    <w:p>
+      <w:pPr>
+        <w:spacing w:after="0" w:line="360" w:lineRule="auto"/>
+        <w:rPr>
+          <w:rFonts w:ascii="Lucida Bright" w:hAnsi="Lucida Bright"/>
+          <w:u w:val="single"/>
+        </w:rPr>
+      </w:pPr>
+    </w:p>
+    <w:p>
+      <w:pPr>
+        <w:spacing w:after="0" w:line="360" w:lineRule="auto"/>
+        <w:rPr>
+          <w:rFonts w:ascii="Lucida Bright" w:hAnsi="Lucida Bright"/>
+          <w:u w:val="single"/>
+        </w:rPr>
+      </w:pPr>
+      <w:r>
+        <w:rPr>
+          <w:rFonts w:ascii="Lucida Bright" w:hAnsi="Lucida Bright"/>
+          <w:noProof/>
+          <w:lang w:eastAsia="en-PH"/>
+        </w:rPr>
+        <w:drawing>
+          <wp:anchor distT="0" distB="0" distL="114300" distR="114300" simplePos="0" relativeHeight="251658240" behindDoc="0" locked="0" layoutInCell="1" allowOverlap="1" wp14:anchorId="0448DD6E" wp14:editId="7A636B52">
+            <wp:simplePos x="0" y="0"/>
+            <wp:positionH relativeFrom="column">
+              <wp:posOffset>-533400</wp:posOffset>
+            </wp:positionH>
+            <wp:positionV relativeFrom="paragraph">
+              <wp:posOffset>217805</wp:posOffset>
+            </wp:positionV>
+            <wp:extent cx="2598934" cy="1211580"/>
+            <wp:effectExtent l="0" t="0" r="0" b="0"/>
+            <wp:wrapNone/>
+            <wp:docPr id="1" name="Picture 1" descr="C:\Users\Hustino\AppData\Local\Microsoft\Windows\INetCache\Content.Word\laserna-sign.png"/>
+            <wp:cNvGraphicFramePr>
+              <a:graphicFrameLocks xmlns:a="http://schemas.openxmlformats.org/drawingml/2006/main" noChangeAspect="1"/>
+            </wp:cNvGraphicFramePr>
+            <a:graphic xmlns:a="http://schemas.openxmlformats.org/drawingml/2006/main">
+              <a:graphicData uri="http://schemas.openxmlformats.org/drawingml/2006/picture">
+                <pic:pic xmlns:pic="http://schemas.openxmlformats.org/drawingml/2006/picture">
+                  <pic:nvPicPr>
+                    <pic:cNvPr id="0" name="Picture 4" descr="C:\Users\Hustino\AppData\Local\Microsoft\Windows\INetCache\Content.Word\laserna-sign.png"/>
+                    <pic:cNvPicPr>
+                      <a:picLocks noChangeAspect="1" noChangeArrowheads="1"/>
+                    </pic:cNvPicPr>
+                  </pic:nvPicPr>
+                  <pic:blipFill>
+                    <a:blip r:embed="rId12" cstate="print">
+                      <a:extLst>
+                        <a:ext uri="{28A0092B-C50C-407E-A947-70E740481C1C}">
+                          <a14:useLocalDpi xmlns:a14="http://schemas.microsoft.com/office/drawing/2010/main" val="0"/>
+                        </a:ext>
+                      </a:extLst>
+                    </a:blip>
+                    <a:srcRect/>
+                    <a:stretch>
+                      <a:fillRect/>
+                    </a:stretch>
+                  </pic:blipFill>
+                  <pic:spPr bwMode="auto">
+                    <a:xfrm>
+                      <a:off x="0" y="0"/>
+                      <a:ext cx="2598934" cy="1211580"/>
+                    </a:xfrm>
+                    <a:prstGeom prst="rect">
+                      <a:avLst/>
+                    </a:prstGeom>
+                    <a:noFill/>
+                    <a:ln>
+                      <a:noFill/>
+                    </a:ln>
+                  </pic:spPr>
+                </pic:pic>
+              </a:graphicData>
+            </a:graphic>
+            <wp14:sizeRelH relativeFrom="page">
+              <wp14:pctWidth>0</wp14:pctWidth>
+            </wp14:sizeRelH>
+            <wp14:sizeRelV relativeFrom="page">
+              <wp14:pctHeight>0</wp14:pctHeight>
+            </wp14:sizeRelV>
+          </wp:anchor>
+        </w:drawing>
+      </w:r>
+    </w:p>
+    <w:p>
+      <w:pPr>
+        <w:spacing w:after="0" w:line="360" w:lineRule="auto"/>
+        <w:rPr>
+          <w:rFonts w:ascii="Lucida Bright" w:hAnsi="Lucida Bright"/>
+          <w:u w:val="single"/>
+        </w:rPr>
+      </w:pPr>
+    </w:p>
+    <w:p>
+      <w:pPr>
+        <w:spacing w:after="0" w:line="360" w:lineRule="auto"/>
+        <w:rPr>
+          <w:rFonts w:ascii="Lucida Bright" w:hAnsi="Lucida Bright"/>
+          <w:u w:val="single"/>
+        </w:rPr>
+      </w:pPr>
+    </w:p>
+    <w:p>
+      <w:pPr>
+        <w:spacing w:after="0" w:line="360" w:lineRule="auto"/>
+        <w:rPr>
+          <w:rFonts w:ascii="Lucida Bright" w:hAnsi="Lucida Bright"/>
+          <w:u w:val="single"/>
+        </w:rPr>
+      </w:pPr>
+      <w:r>
+        <w:rPr>
+          <w:rFonts w:ascii="Lucida Bright" w:hAnsi="Lucida Bright"/>
+          <w:noProof/>
+          <w:u w:val="single"/>
+          <w:lang w:eastAsia="en-PH"/>
+        </w:rPr>
+        <mc:AlternateContent>
+          <mc:Choice Requires="wps">
+            <w:drawing>
+              <wp:anchor distT="0" distB="0" distL="114300" distR="114300" simplePos="0" relativeHeight="251659264" behindDoc="0" locked="0" layoutInCell="1" allowOverlap="1">
+                <wp:simplePos x="0" y="0"/>
+                <wp:positionH relativeFrom="column">
+                  <wp:posOffset>-114300</wp:posOffset>
+                </wp:positionH>
+                <wp:positionV relativeFrom="paragraph">
+                  <wp:posOffset>210185</wp:posOffset>
+                </wp:positionV>
+                <wp:extent cx="1356360" cy="0"/>
+                <wp:effectExtent l="0" t="0" r="34290" b="19050"/>
+                <wp:wrapNone/>
+                <wp:docPr id="2" name="Straight Connector 2"/>
+                <wp:cNvGraphicFramePr/>
+                <a:graphic xmlns:a="http://schemas.openxmlformats.org/drawingml/2006/main">
+                  <a:graphicData uri="http://schemas.microsoft.com/office/word/2010/wordprocessingShape">
+                    <wps:wsp>
+                      <wps:cNvCnPr/>
+                      <wps:spPr>
+                        <a:xfrm>
+                          <a:off x="0" y="0"/>
+                          <a:ext cx="1356360" cy="0"/>
+                        </a:xfrm>
+                        <a:prstGeom prst="line">
+                          <a:avLst/>
+                        </a:prstGeom>
+                      </wps:spPr>
+                      <wps:style>
+                        <a:lnRef idx="1">
+                          <a:schemeClr val="dk1"/>
+                        </a:lnRef>
+                        <a:fillRef idx="0">
+                          <a:schemeClr val="dk1"/>
+                        </a:fillRef>
+                        <a:effectRef idx="0">
+                          <a:schemeClr val="dk1"/>
+                        </a:effectRef>
+                        <a:fontRef idx="minor">
+                          <a:schemeClr val="tx1"/>
+                        </a:fontRef>
+                      </wps:style>
+                      <wps:bodyPr/>
+                    </wps:wsp>
+                  </a:graphicData>
+                </a:graphic>
+                <wp14:sizeRelH relativeFrom="margin">
+                  <wp14:pctWidth>0</wp14:pctWidth>
+                </wp14:sizeRelH>
+              </wp:anchor>
+            </w:drawing>
+          </mc:Choice>
+          <mc:Fallback>
+            <w:pict>
+              <v:line w14:anchorId="5ABA5118" id="Straight Connector 2" o:spid="_x0000_s1026" style="position:absolute;z-index:251659264;visibility:visible;mso-wrap-style:square;mso-width-percent:0;mso-wrap-distance-left:9pt;mso-wrap-distance-top:0;mso-wrap-distance-right:9pt;mso-wrap-distance-bottom:0;mso-position-horizontal:absolute;mso-position-horizontal-relative:text;mso-position-vertical:absolute;mso-position-vertical-relative:text;mso-width-percent:0;mso-width-relative:margin" from="-9pt,16.55pt" to="97.8pt,16.55pt" o:gfxdata="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" strokecolor="black [3200]" strokeweight=".5pt">
+                <v:stroke joinstyle="miter"/>
+              </v:line>
+            </w:pict>
+          </mc:Fallback>
+        </mc:AlternateContent>
+      </w:r>
+      <w:r>
+        <w:rPr>
+          <w:rFonts w:ascii="Lucida Bright" w:hAnsi="Lucida Bright"/>
+          <w:u w:val="single"/>
+        </w:rPr>
+        <w:t xml:space="preserve"> </w:t>
+      </w:r>
+    </w:p>
+    <w:p>
+      <w:pPr>
+        <w:spacing w:after="0" w:line="360" w:lineRule="auto"/>
+        <w:rPr>
+          <w:rFonts w:ascii="Lucida Bright" w:hAnsi="Lucida Bright"/>
+        </w:rPr>
+      </w:pPr>
+      <w:r>
+        <w:rPr>
+          <w:rFonts w:ascii="Lucida Bright" w:hAnsi="Lucida Bright"/>
+        </w:rPr>
+        <w:t xml:space="preserve">Justine </w:t>
+      </w:r>
+      <w:proofErr w:type="spellStart"/>
+      <w:r>
+        <w:rPr>
+          <w:rFonts w:ascii="Lucida Bright" w:hAnsi="Lucida Bright"/>
+        </w:rPr>
+        <w:t>Laserna</w:t>
+      </w:r>
+      <w:proofErr w:type="spellEnd"/>
+    </w:p>
+    <w:p>
+      <w:pPr>
+        <w:spacing w:after="0" w:line="360" w:lineRule="auto"/>
+        <w:rPr>
+          <w:rFonts w:ascii="Lucida Bright" w:hAnsi="Lucida Bright"/>
+        </w:rPr>
+      </w:pPr>
+      <w:r>
+        <w:rPr>
+          <w:rFonts w:ascii="Lucida Bright" w:hAnsi="Lucida Bright"/>
+        </w:rPr>
+        <w:t>Person-in-charge</w:t>
       </w:r>
     </w:p>
     <w:sectPr>
@@ -604,12 +1039,49 @@
 
 <file path=word/footer2.xml><?xml version="1.0" encoding="utf-8"?>
 <w:ftr xmlns:wpc="http://schemas.microsoft.com/office/word/2010/wordprocessingCanvas" xmlns:cx="http://schemas.microsoft.com/office/drawing/2014/chartex" xmlns:mc="http://schemas.openxmlformats.org/markup-compatibility/2006" xmlns:o="urn:schemas-microsoft-com:office:office" xmlns:r="http://schemas.openxmlformats.org/officeDocument/2006/relationships" xmlns:m="http://schemas.openxmlformats.org/officeDocument/2006/math" xmlns:v="urn:schemas-microsoft-com:vml" xmlns:wp14="http://schemas.microsoft.com/office/word/2010/wordprocessingDrawing" xmlns:wp="http://schemas.openxmlformats.org/drawingml/2006/wordprocessingDrawing" xmlns:w10="urn:schemas-microsoft-com:office:word" xmlns:w="http://schemas.openxmlformats.org/wordprocessingml/2006/main" xmlns:w14="http://schemas.microsoft.com/office/word/2010/wordml" xmlns:w15="http://schemas.microsoft.com/office/word/2012/wordml" xmlns:w16se="http://schemas.microsoft.com/office/word/2015/wordml/symex" xmlns:wpg="http://schemas.microsoft.com/office/word/2010/wordprocessingGroup" xmlns:wpi="http://schemas.microsoft.com/office/word/2010/wordprocessingInk" xmlns:wne="http://schemas.microsoft.com/office/word/2006/wordml" xmlns:wps="http://schemas.microsoft.com/office/word/2010/wordprocessingShape" mc:Ignorable="w14 w15 w16se wp14">
-  <w:p>
-    <w:pPr>
-      <w:pStyle w:val="Footer"/>
-      <w:jc w:val="right"/>
-    </w:pPr>
-  </w:p>
+  <w:sdt>
+    <w:sdtPr>
+      <w:id w:val="1460993504"/>
+      <w:docPartObj>
+        <w:docPartGallery w:val="Page Numbers (Bottom of Page)"/>
+        <w:docPartUnique/>
+      </w:docPartObj>
+    </w:sdtPr>
+    <w:sdtEndPr>
+      <w:rPr>
+        <w:noProof/>
+      </w:rPr>
+    </w:sdtEndPr>
+    <w:sdtContent>
+      <w:p>
+        <w:pPr>
+          <w:pStyle w:val="Footer"/>
+          <w:jc w:val="right"/>
+        </w:pPr>
+        <w:r>
+          <w:fldChar w:fldCharType="begin"/>
+        </w:r>
+        <w:r>
+          <w:instrText xml:space="preserve"> PAGE   \* MERGEFORMAT </w:instrText>
+        </w:r>
+        <w:r>
+          <w:fldChar w:fldCharType="separate"/>
+        </w:r>
+        <w:r>
+          <w:rPr>
+            <w:noProof/>
+          </w:rPr>
+          <w:t>1</w:t>
+        </w:r>
+        <w:r>
+          <w:rPr>
+            <w:noProof/>
+          </w:rPr>
+          <w:fldChar w:fldCharType="end"/>
+        </w:r>
+      </w:p>
+    </w:sdtContent>
+  </w:sdt>
   <w:p>
     <w:pPr>
       <w:pStyle w:val="Footer"/>
@@ -708,6 +1180,56 @@
         <w:lang w:eastAsia="en-PH"/>
       </w:rPr>
       <w:t>Computer Engingeering Department</w:t>
+    </w:r>
+  </w:p>
+  <w:p>
+    <w:pPr>
+      <w:spacing w:before="100" w:after="0"/>
+      <w:jc w:val="center"/>
+      <w:rPr>
+        <w:rFonts w:ascii="Lucida Bright" w:hAnsi="Lucida Bright" w:cs="Times New Roman"/>
+        <w:noProof/>
+        <w:lang w:eastAsia="en-PH"/>
+      </w:rPr>
+    </w:pPr>
+    <w:r>
+      <w:rPr>
+        <w:rFonts w:ascii="Lucida Bright" w:hAnsi="Lucida Bright" w:cs="Times New Roman"/>
+        <w:noProof/>
+        <w:lang w:eastAsia="en-PH"/>
+      </w:rPr>
+      <w:t>Online Technology Lab</w:t>
+    </w:r>
+  </w:p>
+  <w:p>
+    <w:pPr>
+      <w:spacing w:after="0"/>
+      <w:jc w:val="center"/>
+      <w:rPr>
+        <w:rFonts w:ascii="Lucida Bright" w:hAnsi="Lucida Bright" w:cs="Times New Roman"/>
+        <w:noProof/>
+        <w:lang w:eastAsia="en-PH"/>
+      </w:rPr>
+    </w:pPr>
+  </w:p>
+  <w:p>
+    <w:pPr>
+      <w:jc w:val="center"/>
+      <w:rPr>
+        <w:rFonts w:ascii="Lucida Bright" w:hAnsi="Lucida Bright" w:cs="Times New Roman"/>
+        <w:b/>
+        <w:noProof/>
+        <w:lang w:eastAsia="en-PH"/>
+      </w:rPr>
+    </w:pPr>
+    <w:r>
+      <w:rPr>
+        <w:rFonts w:ascii="Lucida Bright" w:hAnsi="Lucida Bright" w:cs="Times New Roman"/>
+        <w:b/>
+        <w:noProof/>
+        <w:lang w:eastAsia="en-PH"/>
+      </w:rPr>
+      <w:t>Progress Report</w:t>
     </w:r>
   </w:p>
 </w:hdr>
@@ -1620,7 +2142,7 @@
 </file>
 
 <file path=customXml/itemProps1.xml><?xml version="1.0" encoding="utf-8"?>
-<ds:datastoreItem xmlns:ds="http://schemas.openxmlformats.org/officeDocument/2006/customXml" ds:itemID="{0E4849C3-A717-42F5-8B55-DE69CEEFE648}">
+<ds:datastoreItem xmlns:ds="http://schemas.openxmlformats.org/officeDocument/2006/customXml" ds:itemID="{C2E3F86F-9EB2-427E-82E9-1F2162E1C43C}">
   <ds:schemaRefs>
     <ds:schemaRef ds:uri="http://schemas.openxmlformats.org/officeDocument/2006/bibliography"/>
   </ds:schemaRefs>

</xml_diff>

<commit_message>
Modified the all pages. Used javascript and vue for rooms.html,  and modified index.js contents
In index.js, repeated  'rooms' elements was for testing of v-for loop from rooms.html
</commit_message>
<xml_diff>
--- a/progress reports/Progress report Nov 12-17.docx
+++ b/progress reports/Progress report Nov 12-17.docx
@@ -241,8 +241,6 @@
         </w:rPr>
         <w:t>Created initial HTML templates with CSS for reference of website</w:t>
       </w:r>
-      <w:bookmarkStart w:id="0" w:name="_GoBack"/>
-      <w:bookmarkEnd w:id="0"/>
     </w:p>
     <w:p>
       <w:pPr>
@@ -251,31 +249,32 @@
           <w:ilvl w:val="1"/>
           <w:numId w:val="1"/>
         </w:numPr>
+        <w:tabs>
+          <w:tab w:val="left" w:pos="3330"/>
+        </w:tabs>
         <w:spacing w:after="0" w:line="360" w:lineRule="auto"/>
-        <w:ind w:left="990"/>
-        <w:rPr>
-          <w:rFonts w:ascii="Lucida Bright" w:hAnsi="Lucida Bright"/>
-        </w:rPr>
-      </w:pPr>
-      <w:r>
-        <w:rPr>
-          <w:rFonts w:ascii="Lucida Bright" w:hAnsi="Lucida Bright"/>
-        </w:rPr>
-        <w:t xml:space="preserve">‘images’ </w:t>
-      </w:r>
-      <w:proofErr w:type="gramStart"/>
-      <w:r>
-        <w:rPr>
-          <w:rFonts w:ascii="Lucida Bright" w:hAnsi="Lucida Bright"/>
-        </w:rPr>
-        <w:t>Directory :</w:t>
-      </w:r>
-      <w:proofErr w:type="gramEnd"/>
-      <w:r>
-        <w:rPr>
-          <w:rFonts w:ascii="Lucida Bright" w:hAnsi="Lucida Bright"/>
-        </w:rPr>
-        <w:t xml:space="preserve"> contains picture resources for the project</w:t>
+        <w:ind w:left="900"/>
+        <w:rPr>
+          <w:rFonts w:ascii="Lucida Bright" w:hAnsi="Lucida Bright"/>
+        </w:rPr>
+      </w:pPr>
+      <w:r>
+        <w:rPr>
+          <w:rFonts w:ascii="Lucida Bright" w:hAnsi="Lucida Bright"/>
+        </w:rPr>
+        <w:t xml:space="preserve">‘images’ Directory </w:t>
+      </w:r>
+      <w:r>
+        <w:rPr>
+          <w:rFonts w:ascii="Lucida Bright" w:hAnsi="Lucida Bright"/>
+        </w:rPr>
+        <w:tab/>
+      </w:r>
+      <w:r>
+        <w:rPr>
+          <w:rFonts w:ascii="Lucida Bright" w:hAnsi="Lucida Bright"/>
+        </w:rPr>
+        <w:t>: contains picture resources for the project</w:t>
       </w:r>
     </w:p>
     <w:p>
@@ -285,8 +284,11 @@
           <w:ilvl w:val="1"/>
           <w:numId w:val="1"/>
         </w:numPr>
+        <w:tabs>
+          <w:tab w:val="left" w:pos="3330"/>
+        </w:tabs>
         <w:spacing w:after="0" w:line="360" w:lineRule="auto"/>
-        <w:ind w:left="990"/>
+        <w:ind w:left="900"/>
         <w:rPr>
           <w:rFonts w:ascii="Lucida Bright" w:hAnsi="Lucida Bright"/>
         </w:rPr>
@@ -297,19 +299,23 @@
         </w:rPr>
         <w:t xml:space="preserve">‘styles’ </w:t>
       </w:r>
-      <w:proofErr w:type="gramStart"/>
-      <w:r>
-        <w:rPr>
-          <w:rFonts w:ascii="Lucida Bright" w:hAnsi="Lucida Bright"/>
-        </w:rPr>
-        <w:t>Directory :</w:t>
-      </w:r>
-      <w:proofErr w:type="gramEnd"/>
-      <w:r>
-        <w:rPr>
-          <w:rFonts w:ascii="Lucida Bright" w:hAnsi="Lucida Bright"/>
-        </w:rPr>
-        <w:t xml:space="preserve"> contains the </w:t>
+      <w:r>
+        <w:rPr>
+          <w:rFonts w:ascii="Lucida Bright" w:hAnsi="Lucida Bright"/>
+        </w:rPr>
+        <w:t xml:space="preserve">Directory </w:t>
+      </w:r>
+      <w:r>
+        <w:rPr>
+          <w:rFonts w:ascii="Lucida Bright" w:hAnsi="Lucida Bright"/>
+        </w:rPr>
+        <w:tab/>
+      </w:r>
+      <w:r>
+        <w:rPr>
+          <w:rFonts w:ascii="Lucida Bright" w:hAnsi="Lucida Bright"/>
+        </w:rPr>
+        <w:t xml:space="preserve">: contains the </w:t>
       </w:r>
       <w:r>
         <w:rPr>
@@ -343,8 +349,11 @@
           <w:ilvl w:val="1"/>
           <w:numId w:val="1"/>
         </w:numPr>
+        <w:tabs>
+          <w:tab w:val="left" w:pos="3330"/>
+        </w:tabs>
         <w:spacing w:after="0" w:line="360" w:lineRule="auto"/>
-        <w:ind w:left="990"/>
+        <w:ind w:left="900"/>
         <w:rPr>
           <w:rFonts w:ascii="Lucida Bright" w:hAnsi="Lucida Bright"/>
         </w:rPr>
@@ -367,21 +376,19 @@
         <w:rPr>
           <w:rFonts w:ascii="Lucida Bright" w:hAnsi="Lucida Bright"/>
         </w:rPr>
-        <w:t xml:space="preserve">’ </w:t>
-      </w:r>
-      <w:proofErr w:type="gramStart"/>
-      <w:r>
-        <w:rPr>
-          <w:rFonts w:ascii="Lucida Bright" w:hAnsi="Lucida Bright"/>
-        </w:rPr>
-        <w:t>Directory :</w:t>
-      </w:r>
-      <w:proofErr w:type="gramEnd"/>
-      <w:r>
-        <w:rPr>
-          <w:rFonts w:ascii="Lucida Bright" w:hAnsi="Lucida Bright"/>
-        </w:rPr>
-        <w:t xml:space="preserve"> contains the </w:t>
+        <w:t xml:space="preserve">’ Directory </w:t>
+      </w:r>
+      <w:r>
+        <w:rPr>
+          <w:rFonts w:ascii="Lucida Bright" w:hAnsi="Lucida Bright"/>
+        </w:rPr>
+        <w:tab/>
+      </w:r>
+      <w:r>
+        <w:rPr>
+          <w:rFonts w:ascii="Lucida Bright" w:hAnsi="Lucida Bright"/>
+        </w:rPr>
+        <w:t xml:space="preserve">: contains the </w:t>
       </w:r>
       <w:proofErr w:type="spellStart"/>
       <w:r>
@@ -407,13 +414,7 @@
         <w:rPr>
           <w:rFonts w:ascii="Lucida Bright" w:hAnsi="Lucida Bright"/>
         </w:rPr>
-        <w:t>s</w:t>
-      </w:r>
-      <w:r>
-        <w:rPr>
-          <w:rFonts w:ascii="Lucida Bright" w:hAnsi="Lucida Bright"/>
-        </w:rPr>
-        <w:t xml:space="preserve"> for the project.</w:t>
+        <w:t>s for the project.</w:t>
       </w:r>
     </w:p>
     <w:p>
@@ -423,13 +424,15 @@
           <w:ilvl w:val="1"/>
           <w:numId w:val="1"/>
         </w:numPr>
+        <w:tabs>
+          <w:tab w:val="left" w:pos="3060"/>
+        </w:tabs>
         <w:spacing w:after="0" w:line="360" w:lineRule="auto"/>
-        <w:ind w:left="990"/>
-        <w:rPr>
-          <w:rFonts w:ascii="Lucida Bright" w:hAnsi="Lucida Bright"/>
-        </w:rPr>
-      </w:pPr>
-      <w:proofErr w:type="gramStart"/>
+        <w:ind w:left="900"/>
+        <w:rPr>
+          <w:rFonts w:ascii="Lucida Bright" w:hAnsi="Lucida Bright"/>
+        </w:rPr>
+      </w:pPr>
       <w:r>
         <w:rPr>
           <w:rFonts w:ascii="Consolas" w:hAnsi="Consolas"/>
@@ -441,14 +444,19 @@
         <w:rPr>
           <w:rFonts w:ascii="Lucida Bright" w:hAnsi="Lucida Bright"/>
         </w:rPr>
-        <w:t xml:space="preserve"> :</w:t>
-      </w:r>
-      <w:proofErr w:type="gramEnd"/>
-      <w:r>
-        <w:rPr>
-          <w:rFonts w:ascii="Lucida Bright" w:hAnsi="Lucida Bright"/>
-        </w:rPr>
-        <w:t xml:space="preserve"> sample log-on page if user is not yet logged on</w:t>
+        <w:t xml:space="preserve"> </w:t>
+      </w:r>
+      <w:r>
+        <w:rPr>
+          <w:rFonts w:ascii="Lucida Bright" w:hAnsi="Lucida Bright"/>
+        </w:rPr>
+        <w:tab/>
+      </w:r>
+      <w:r>
+        <w:rPr>
+          <w:rFonts w:ascii="Lucida Bright" w:hAnsi="Lucida Bright"/>
+        </w:rPr>
+        <w:t>: sample log-on page if user is not yet logged on</w:t>
       </w:r>
       <w:r>
         <w:rPr>
@@ -464,13 +472,15 @@
           <w:ilvl w:val="1"/>
           <w:numId w:val="1"/>
         </w:numPr>
+        <w:tabs>
+          <w:tab w:val="left" w:pos="3060"/>
+        </w:tabs>
         <w:spacing w:after="0" w:line="360" w:lineRule="auto"/>
-        <w:ind w:left="990"/>
-        <w:rPr>
-          <w:rFonts w:ascii="Lucida Bright" w:hAnsi="Lucida Bright"/>
-        </w:rPr>
-      </w:pPr>
-      <w:proofErr w:type="gramStart"/>
+        <w:ind w:left="900"/>
+        <w:rPr>
+          <w:rFonts w:ascii="Lucida Bright" w:hAnsi="Lucida Bright"/>
+        </w:rPr>
+      </w:pPr>
       <w:r>
         <w:rPr>
           <w:rFonts w:ascii="Consolas" w:hAnsi="Consolas"/>
@@ -482,14 +492,19 @@
         <w:rPr>
           <w:rFonts w:ascii="Lucida Bright" w:hAnsi="Lucida Bright"/>
         </w:rPr>
-        <w:t xml:space="preserve"> :</w:t>
-      </w:r>
-      <w:proofErr w:type="gramEnd"/>
-      <w:r>
-        <w:rPr>
-          <w:rFonts w:ascii="Lucida Bright" w:hAnsi="Lucida Bright"/>
-        </w:rPr>
-        <w:t xml:space="preserve"> sample home page which consists of clickable items for reference</w:t>
+        <w:t xml:space="preserve"> </w:t>
+      </w:r>
+      <w:r>
+        <w:rPr>
+          <w:rFonts w:ascii="Lucida Bright" w:hAnsi="Lucida Bright"/>
+        </w:rPr>
+        <w:tab/>
+      </w:r>
+      <w:r>
+        <w:rPr>
+          <w:rFonts w:ascii="Lucida Bright" w:hAnsi="Lucida Bright"/>
+        </w:rPr>
+        <w:t>: home page which consists of clickable items for reference</w:t>
       </w:r>
       <w:r>
         <w:rPr>
@@ -511,8 +526,11 @@
           <w:ilvl w:val="1"/>
           <w:numId w:val="1"/>
         </w:numPr>
+        <w:tabs>
+          <w:tab w:val="left" w:pos="3060"/>
+        </w:tabs>
         <w:spacing w:after="0" w:line="360" w:lineRule="auto"/>
-        <w:ind w:left="990"/>
+        <w:ind w:left="900"/>
         <w:rPr>
           <w:rFonts w:ascii="Lucida Bright" w:hAnsi="Lucida Bright"/>
         </w:rPr>
@@ -545,77 +563,52 @@
           <w:ilvl w:val="1"/>
           <w:numId w:val="1"/>
         </w:numPr>
+        <w:tabs>
+          <w:tab w:val="left" w:pos="3060"/>
+        </w:tabs>
         <w:spacing w:after="0" w:line="360" w:lineRule="auto"/>
-        <w:ind w:left="990"/>
-        <w:rPr>
-          <w:rFonts w:ascii="Lucida Bright" w:hAnsi="Lucida Bright"/>
-          <w:u w:val="single"/>
-        </w:rPr>
-      </w:pPr>
-      <w:proofErr w:type="gramStart"/>
+        <w:ind w:left="900"/>
+        <w:rPr>
+          <w:rFonts w:ascii="Lucida Bright" w:hAnsi="Lucida Bright"/>
+        </w:rPr>
+      </w:pPr>
       <w:r>
         <w:rPr>
           <w:rFonts w:ascii="Consolas" w:hAnsi="Consolas"/>
           <w:u w:val="single"/>
         </w:rPr>
-        <w:t>stylesheet.css</w:t>
+        <w:t>rooms</w:t>
       </w:r>
       <w:r>
         <w:rPr>
           <w:rFonts w:ascii="Consolas" w:hAnsi="Consolas"/>
-        </w:rPr>
-        <w:t xml:space="preserve"> </w:t>
-      </w:r>
-      <w:r>
-        <w:rPr>
-          <w:rFonts w:ascii="Lucida Bright" w:hAnsi="Lucida Bright"/>
-        </w:rPr>
-        <w:t>:</w:t>
-      </w:r>
-      <w:proofErr w:type="gramEnd"/>
-      <w:r>
-        <w:rPr>
-          <w:rFonts w:ascii="Lucida Bright" w:hAnsi="Lucida Bright"/>
-        </w:rPr>
-        <w:t xml:space="preserve"> contains</w:t>
-      </w:r>
-      <w:r>
-        <w:rPr>
-          <w:rFonts w:ascii="Lucida Bright" w:hAnsi="Lucida Bright"/>
-        </w:rPr>
-        <w:t xml:space="preserve"> </w:t>
-      </w:r>
-      <w:proofErr w:type="spellStart"/>
-      <w:r>
-        <w:rPr>
-          <w:rFonts w:ascii="Lucida Bright" w:hAnsi="Lucida Bright"/>
-        </w:rPr>
-        <w:t>css</w:t>
-      </w:r>
-      <w:proofErr w:type="spellEnd"/>
-      <w:r>
-        <w:rPr>
-          <w:rFonts w:ascii="Lucida Bright" w:hAnsi="Lucida Bright"/>
-        </w:rPr>
-        <w:t xml:space="preserve"> style</w:t>
-      </w:r>
-      <w:r>
-        <w:rPr>
-          <w:rFonts w:ascii="Lucida Bright" w:hAnsi="Lucida Bright"/>
-        </w:rPr>
-        <w:t>s</w:t>
-      </w:r>
-      <w:r>
-        <w:rPr>
-          <w:rFonts w:ascii="Lucida Bright" w:hAnsi="Lucida Bright"/>
-        </w:rPr>
-        <w:t xml:space="preserve"> </w:t>
-      </w:r>
-      <w:r>
-        <w:rPr>
-          <w:rFonts w:ascii="Lucida Bright" w:hAnsi="Lucida Bright"/>
-        </w:rPr>
-        <w:t>for the html</w:t>
+          <w:u w:val="single"/>
+        </w:rPr>
+        <w:t>.html</w:t>
+      </w:r>
+      <w:r>
+        <w:rPr>
+          <w:rFonts w:ascii="Lucida Bright" w:hAnsi="Lucida Bright"/>
+        </w:rPr>
+        <w:tab/>
+      </w:r>
+      <w:r>
+        <w:rPr>
+          <w:rFonts w:ascii="Lucida Bright" w:hAnsi="Lucida Bright"/>
+        </w:rPr>
+        <w:t xml:space="preserve">: sample landing page when </w:t>
+      </w:r>
+      <w:r>
+        <w:rPr>
+          <w:rFonts w:ascii="Lucida Bright" w:hAnsi="Lucida Bright"/>
+        </w:rPr>
+        <w:t xml:space="preserve">the </w:t>
+      </w:r>
+      <w:r>
+        <w:rPr>
+          <w:rFonts w:ascii="Lucida Bright" w:hAnsi="Lucida Bright"/>
+        </w:rPr>
+        <w:t>button from the menu is clicked</w:t>
       </w:r>
       <w:r>
         <w:rPr>
@@ -631,19 +624,108 @@
           <w:ilvl w:val="1"/>
           <w:numId w:val="1"/>
         </w:numPr>
+        <w:tabs>
+          <w:tab w:val="left" w:pos="3060"/>
+        </w:tabs>
         <w:spacing w:after="0" w:line="360" w:lineRule="auto"/>
-        <w:ind w:left="990"/>
-        <w:rPr>
-          <w:rFonts w:ascii="Lucida Bright" w:hAnsi="Lucida Bright"/>
-          <w:u w:val="single"/>
-        </w:rPr>
-      </w:pPr>
-      <w:proofErr w:type="gramStart"/>
+        <w:ind w:left="900"/>
+        <w:rPr>
+          <w:rFonts w:ascii="Lucida Bright" w:hAnsi="Lucida Bright"/>
+          <w:u w:val="single"/>
+        </w:rPr>
+      </w:pPr>
       <w:r>
         <w:rPr>
           <w:rFonts w:ascii="Consolas" w:hAnsi="Consolas"/>
           <w:u w:val="single"/>
         </w:rPr>
+        <w:t>stylesheet.css</w:t>
+      </w:r>
+      <w:r>
+        <w:rPr>
+          <w:rFonts w:ascii="Consolas" w:hAnsi="Consolas"/>
+        </w:rPr>
+        <w:tab/>
+      </w:r>
+      <w:r>
+        <w:rPr>
+          <w:rFonts w:ascii="Lucida Bright" w:hAnsi="Lucida Bright"/>
+        </w:rPr>
+        <w:t>:</w:t>
+      </w:r>
+      <w:r>
+        <w:rPr>
+          <w:rFonts w:ascii="Lucida Bright" w:hAnsi="Lucida Bright"/>
+        </w:rPr>
+        <w:t xml:space="preserve"> </w:t>
+      </w:r>
+      <w:r>
+        <w:rPr>
+          <w:rFonts w:ascii="Lucida Bright" w:hAnsi="Lucida Bright"/>
+        </w:rPr>
+        <w:t>contains</w:t>
+      </w:r>
+      <w:r>
+        <w:rPr>
+          <w:rFonts w:ascii="Lucida Bright" w:hAnsi="Lucida Bright"/>
+        </w:rPr>
+        <w:t xml:space="preserve"> </w:t>
+      </w:r>
+      <w:proofErr w:type="spellStart"/>
+      <w:r>
+        <w:rPr>
+          <w:rFonts w:ascii="Lucida Bright" w:hAnsi="Lucida Bright"/>
+        </w:rPr>
+        <w:t>css</w:t>
+      </w:r>
+      <w:proofErr w:type="spellEnd"/>
+      <w:r>
+        <w:rPr>
+          <w:rFonts w:ascii="Lucida Bright" w:hAnsi="Lucida Bright"/>
+        </w:rPr>
+        <w:t xml:space="preserve"> style</w:t>
+      </w:r>
+      <w:r>
+        <w:rPr>
+          <w:rFonts w:ascii="Lucida Bright" w:hAnsi="Lucida Bright"/>
+        </w:rPr>
+        <w:t>s</w:t>
+      </w:r>
+      <w:r>
+        <w:rPr>
+          <w:rFonts w:ascii="Lucida Bright" w:hAnsi="Lucida Bright"/>
+        </w:rPr>
+        <w:t xml:space="preserve"> </w:t>
+      </w:r>
+      <w:r>
+        <w:rPr>
+          <w:rFonts w:ascii="Lucida Bright" w:hAnsi="Lucida Bright"/>
+        </w:rPr>
+        <w:t>for the html.</w:t>
+      </w:r>
+    </w:p>
+    <w:p>
+      <w:pPr>
+        <w:pStyle w:val="ListParagraph"/>
+        <w:numPr>
+          <w:ilvl w:val="1"/>
+          <w:numId w:val="1"/>
+        </w:numPr>
+        <w:tabs>
+          <w:tab w:val="left" w:pos="3060"/>
+        </w:tabs>
+        <w:spacing w:after="0" w:line="360" w:lineRule="auto"/>
+        <w:ind w:left="900"/>
+        <w:rPr>
+          <w:rFonts w:ascii="Lucida Bright" w:hAnsi="Lucida Bright"/>
+          <w:u w:val="single"/>
+        </w:rPr>
+      </w:pPr>
+      <w:r>
+        <w:rPr>
+          <w:rFonts w:ascii="Consolas" w:hAnsi="Consolas"/>
+          <w:u w:val="single"/>
+        </w:rPr>
         <w:t>index</w:t>
       </w:r>
       <w:r>
@@ -668,11 +750,16 @@
       </w:r>
       <w:r>
         <w:rPr>
+          <w:rFonts w:ascii="Consolas" w:hAnsi="Consolas"/>
+        </w:rPr>
+        <w:tab/>
+      </w:r>
+      <w:r>
+        <w:rPr>
           <w:rFonts w:ascii="Lucida Bright" w:hAnsi="Lucida Bright"/>
         </w:rPr>
         <w:t>:</w:t>
       </w:r>
-      <w:proofErr w:type="gramEnd"/>
       <w:r>
         <w:rPr>
           <w:rFonts w:ascii="Lucida Bright" w:hAnsi="Lucida Bright"/>
@@ -697,20 +784,24 @@
         <w:rPr>
           <w:rFonts w:ascii="Lucida Bright" w:hAnsi="Lucida Bright"/>
         </w:rPr>
-        <w:t xml:space="preserve"> for the logic of </w:t>
-      </w:r>
-      <w:r>
-        <w:rPr>
-          <w:rFonts w:ascii="Lucida Bright" w:hAnsi="Lucida Bright"/>
-        </w:rPr>
-        <w:t>the html</w:t>
-      </w:r>
-      <w:r>
-        <w:rPr>
-          <w:rFonts w:ascii="Lucida Bright" w:hAnsi="Lucida Bright"/>
-        </w:rPr>
-        <w:t>.</w:t>
-      </w:r>
+        <w:t xml:space="preserve"> for the logic of the html</w:t>
+      </w:r>
+      <w:r>
+        <w:rPr>
+          <w:rFonts w:ascii="Lucida Bright" w:hAnsi="Lucida Bright"/>
+        </w:rPr>
+        <w:t xml:space="preserve"> &amp; sample </w:t>
+      </w:r>
+      <w:proofErr w:type="spellStart"/>
+      <w:r>
+        <w:rPr>
+          <w:rFonts w:ascii="Lucida Bright" w:hAnsi="Lucida Bright"/>
+        </w:rPr>
+        <w:t>json</w:t>
+      </w:r>
+      <w:bookmarkStart w:id="0" w:name="_GoBack"/>
+      <w:bookmarkEnd w:id="0"/>
+      <w:proofErr w:type="spellEnd"/>
     </w:p>
     <w:p>
       <w:pPr>
@@ -2142,7 +2233,7 @@
 </file>
 
 <file path=customXml/itemProps1.xml><?xml version="1.0" encoding="utf-8"?>
-<ds:datastoreItem xmlns:ds="http://schemas.openxmlformats.org/officeDocument/2006/customXml" ds:itemID="{C2E3F86F-9EB2-427E-82E9-1F2162E1C43C}">
+<ds:datastoreItem xmlns:ds="http://schemas.openxmlformats.org/officeDocument/2006/customXml" ds:itemID="{AF1ACD52-A7C7-4E3F-A5EE-94C8FA71AC25}">
   <ds:schemaRefs>
     <ds:schemaRef ds:uri="http://schemas.openxmlformats.org/officeDocument/2006/bibliography"/>
   </ds:schemaRefs>

</xml_diff>